<commit_message>
Tried out clustal omega
</commit_message>
<xml_diff>
--- a/hmm experimentation/rough notes.docx
+++ b/hmm experimentation/rough notes.docx
@@ -132,10 +132,26 @@
       </w:r>
       <w:r>
         <w:br/>
-        <w:t>Are the HMM's from HHOMP the Krogh-style match/insert/delete HMM's, or are they something different?</w:t>
+        <w:t>- yes</w:t>
+      </w:r>
+    </w:p>
+    <w:p>
+      <w:r>
+        <w:t xml:space="preserve">Are the HMM's from HHOMP the </w:t>
+      </w:r>
+      <w:r>
+        <w:t>profile</w:t>
+      </w:r>
+      <w:r>
+        <w:t xml:space="preserve"> HMM's, or are they something different?</w:t>
       </w:r>
       <w:r>
         <w:br/>
+        <w:t xml:space="preserve">- this is made by the HHALIGN guys and they have the same file extensionas hhalign uses, .hhm. </w:t>
+      </w:r>
+    </w:p>
+    <w:p>
+      <w:r>
         <w:t>What kind of HMM's does Clustal</w:t>
       </w:r>
       <w:r>
@@ -145,11 +161,17 @@
         <w:t>Ω</w:t>
       </w:r>
       <w:r>
-        <w:t xml:space="preserve"> use? Are they the same kind as HHOMP? If so, why wouldn't HHOMP align with their HMM's, why would they use Kalign instead?</w:t>
+        <w:t xml:space="preserve"> use? Are they the same kind as HHOMP? If so, why wouldn't HHOMP align </w:t>
+      </w:r>
+      <w:r>
+        <w:t>using</w:t>
+      </w:r>
+      <w:r>
+        <w:t xml:space="preserve"> their HMM's, why would they use Kalign instead?</w:t>
       </w:r>
       <w:r>
         <w:br/>
-        <w:t>Do the HMM's HHOMP uses need an alignment to be trained? What about the HMM's I can produce with Clustal</w:t>
+        <w:t>- they probably are since Clustal</w:t>
       </w:r>
       <w:r>
         <w:rPr>
@@ -158,7 +180,43 @@
         <w:t>Ω</w:t>
       </w:r>
       <w:r>
+        <w:t xml:space="preserve"> uses HHalign which was made by the HHOMP people. But Clustal</w:t>
+      </w:r>
+      <w:r>
+        <w:rPr>
+          <w:rFonts w:cstheme="minorHAnsi"/>
+        </w:rPr>
+        <w:t>Ω</w:t>
+      </w:r>
+      <w:r>
+        <w:t xml:space="preserve"> came out two years after HHOMP so they had to use Kalign</w:t>
+      </w:r>
+    </w:p>
+    <w:p>
+      <w:r>
+        <w:t>Do the HMM's HHOMP uses need an alignment to be trained? What about the HMM's I can produce with Clustal</w:t>
+      </w:r>
+      <w:r>
+        <w:rPr>
+          <w:rFonts w:cstheme="minorHAnsi"/>
+        </w:rPr>
+        <w:t>Ω</w:t>
+      </w:r>
+      <w:r>
         <w:t>? Why do the HHOMP people align their sequences at all?</w:t>
+      </w:r>
+      <w:r>
+        <w:br/>
+        <w:t>-- I have no idea. The language in the papers suggests that HHalign derives its HMM's from multiple sequence alignments - but Krogh says you can make profile HMM's from unaligned sequences! So why do they do it?</w:t>
+      </w:r>
+    </w:p>
+    <w:p>
+      <w:r>
+        <w:t>Would HMM alignment give better alignments?</w:t>
+      </w:r>
+      <w:r>
+        <w:br/>
+        <w:t>-- Probably, since it can get both the loops and the strands right, it'll act different in different parts. It worries me that there's a Gonnet matrix in the code... what are these "pseudocounts" that it is used for? But it definitely seems worth a try.</w:t>
       </w:r>
       <w:bookmarkStart w:id="0" w:name="_GoBack"/>
       <w:bookmarkEnd w:id="0"/>
@@ -360,6 +418,17 @@
     <w:semiHidden/>
     <w:unhideWhenUsed/>
   </w:style>
+  <w:style w:type="paragraph" w:styleId="ListParagraph">
+    <w:name w:val="List Paragraph"/>
+    <w:basedOn w:val="Normal"/>
+    <w:uiPriority w:val="34"/>
+    <w:qFormat/>
+    <w:rsid w:val="00F119A3"/>
+    <w:pPr>
+      <w:ind w:left="720"/>
+      <w:contextualSpacing/>
+    </w:pPr>
+  </w:style>
 </w:styles>
 </file>
 
@@ -550,6 +619,17 @@
     <w:semiHidden/>
     <w:unhideWhenUsed/>
   </w:style>
+  <w:style w:type="paragraph" w:styleId="ListParagraph">
+    <w:name w:val="List Paragraph"/>
+    <w:basedOn w:val="Normal"/>
+    <w:uiPriority w:val="34"/>
+    <w:qFormat/>
+    <w:rsid w:val="00F119A3"/>
+    <w:pPr>
+      <w:ind w:left="720"/>
+      <w:contextualSpacing/>
+    </w:pPr>
+  </w:style>
 </w:styles>
 </file>
 

</xml_diff>